<commit_message>
progress with seed  drizzle mapping and front end Courses page
</commit_message>
<xml_diff>
--- a/Fluently_Documentation/Packages.docx
+++ b/Fluently_Documentation/Packages.docx
@@ -47,131 +47,72 @@
           <w:b/>
           <w:bCs/>
         </w:rPr>
-        <w:t>React-router-</w:t>
-      </w:r>
-      <w:proofErr w:type="spellStart"/>
-      <w:r>
-        <w:rPr>
-          <w:b/>
-          <w:bCs/>
-        </w:rPr>
-        <w:t>dom</w:t>
-      </w:r>
-      <w:proofErr w:type="spellEnd"/>
-    </w:p>
-    <w:p>
-      <w:pPr>
-        <w:spacing w:line="240" w:lineRule="auto"/>
-        <w:rPr>
-          <w:b/>
-          <w:bCs/>
-        </w:rPr>
-      </w:pPr>
-      <w:r>
-        <w:rPr>
-          <w:b/>
-          <w:bCs/>
-        </w:rPr>
-        <w:t xml:space="preserve">Clerk v4 for </w:t>
-      </w:r>
-      <w:proofErr w:type="spellStart"/>
-      <w:r>
-        <w:rPr>
-          <w:b/>
-          <w:bCs/>
-        </w:rPr>
-        <w:t>nextjs</w:t>
-      </w:r>
-      <w:proofErr w:type="spellEnd"/>
-      <w:r>
-        <w:rPr>
-          <w:b/>
-          <w:bCs/>
-        </w:rPr>
-        <w:t xml:space="preserve"> 14</w:t>
-      </w:r>
-    </w:p>
-    <w:p>
-      <w:pPr>
-        <w:spacing w:line="240" w:lineRule="auto"/>
-        <w:rPr>
-          <w:b/>
-          <w:bCs/>
-        </w:rPr>
-      </w:pPr>
-      <w:proofErr w:type="spellStart"/>
-      <w:r>
-        <w:rPr>
-          <w:b/>
-          <w:bCs/>
-        </w:rPr>
-        <w:t>Swr</w:t>
-      </w:r>
-      <w:proofErr w:type="spellEnd"/>
-      <w:r>
-        <w:rPr>
-          <w:b/>
-          <w:bCs/>
-        </w:rPr>
-        <w:t xml:space="preserve"> v 1.3.0 for nextjs14 compatibility</w:t>
-      </w:r>
-    </w:p>
-    <w:p>
-      <w:pPr>
-        <w:spacing w:line="240" w:lineRule="auto"/>
-        <w:rPr>
-          <w:b/>
-          <w:bCs/>
-        </w:rPr>
-      </w:pPr>
-      <w:r>
-        <w:rPr>
-          <w:b/>
-          <w:bCs/>
-        </w:rPr>
-        <w:t>Drizzle-</w:t>
-      </w:r>
-      <w:proofErr w:type="spellStart"/>
-      <w:r>
-        <w:rPr>
-          <w:b/>
-          <w:bCs/>
-        </w:rPr>
-        <w:t>orm</w:t>
-      </w:r>
-      <w:proofErr w:type="spellEnd"/>
-      <w:r>
-        <w:rPr>
-          <w:b/>
-          <w:bCs/>
-        </w:rPr>
-        <w:t xml:space="preserve"> kit</w:t>
-      </w:r>
-    </w:p>
-    <w:p>
-      <w:pPr>
-        <w:spacing w:line="240" w:lineRule="auto"/>
-        <w:rPr>
-          <w:b/>
-          <w:bCs/>
-        </w:rPr>
-      </w:pPr>
-      <w:r>
-        <w:rPr>
-          <w:b/>
-          <w:bCs/>
-        </w:rPr>
-        <w:t xml:space="preserve">Drizzle </w:t>
-      </w:r>
-      <w:proofErr w:type="spellStart"/>
-      <w:r>
-        <w:rPr>
-          <w:b/>
-          <w:bCs/>
-        </w:rPr>
-        <w:t>orm</w:t>
-      </w:r>
-      <w:proofErr w:type="spellEnd"/>
+        <w:t>React-router-dom</w:t>
+      </w:r>
+    </w:p>
+    <w:p>
+      <w:pPr>
+        <w:spacing w:line="240" w:lineRule="auto"/>
+        <w:rPr>
+          <w:b/>
+          <w:bCs/>
+        </w:rPr>
+      </w:pPr>
+      <w:r>
+        <w:rPr>
+          <w:b/>
+          <w:bCs/>
+        </w:rPr>
+        <w:t>Clerk v4 for nextjs 14</w:t>
+      </w:r>
+    </w:p>
+    <w:p>
+      <w:pPr>
+        <w:spacing w:line="240" w:lineRule="auto"/>
+        <w:rPr>
+          <w:b/>
+          <w:bCs/>
+        </w:rPr>
+      </w:pPr>
+      <w:r>
+        <w:rPr>
+          <w:b/>
+          <w:bCs/>
+        </w:rPr>
+        <w:t>Swr v 1.3.0 for nextjs14 compatibility</w:t>
+      </w:r>
+    </w:p>
+    <w:p>
+      <w:pPr>
+        <w:spacing w:line="240" w:lineRule="auto"/>
+        <w:rPr>
+          <w:b/>
+          <w:bCs/>
+        </w:rPr>
+      </w:pPr>
+      <w:r>
+        <w:rPr>
+          <w:b/>
+          <w:bCs/>
+        </w:rPr>
+        <w:t>Drizzle-orm kit</w:t>
+      </w:r>
+    </w:p>
+    <w:p>
+      <w:pPr>
+        <w:spacing w:line="240" w:lineRule="auto"/>
+        <w:rPr>
+          <w:b/>
+          <w:bCs/>
+        </w:rPr>
+      </w:pPr>
+      <w:r>
+        <w:rPr>
+          <w:b/>
+          <w:bCs/>
+        </w:rPr>
+        <w:t>Drizzle orm</w:t>
+      </w:r>
     </w:p>
     <w:p>
       <w:pPr>
@@ -225,105 +166,44 @@
           <w:bCs/>
         </w:rPr>
       </w:pPr>
-      <w:proofErr w:type="spellStart"/>
-      <w:r>
-        <w:rPr>
-          <w:b/>
-          <w:bCs/>
-        </w:rPr>
-        <w:t>Postgre</w:t>
-      </w:r>
-      <w:proofErr w:type="spellEnd"/>
-      <w:r>
-        <w:rPr>
-          <w:b/>
-          <w:bCs/>
-        </w:rPr>
-        <w:t xml:space="preserve"> SQL</w:t>
-      </w:r>
-    </w:p>
-    <w:p>
-      <w:pPr>
-        <w:spacing w:line="240" w:lineRule="auto"/>
-        <w:rPr>
-          <w:b/>
-          <w:bCs/>
-        </w:rPr>
-      </w:pPr>
-      <w:proofErr w:type="spellStart"/>
-      <w:r>
-        <w:rPr>
-          <w:b/>
-          <w:bCs/>
-        </w:rPr>
-        <w:t>Npx</w:t>
-      </w:r>
-      <w:proofErr w:type="spellEnd"/>
-      <w:r>
-        <w:rPr>
-          <w:b/>
-          <w:bCs/>
-        </w:rPr>
-        <w:t xml:space="preserve"> execution in </w:t>
-      </w:r>
-      <w:proofErr w:type="spellStart"/>
-      <w:proofErr w:type="gramStart"/>
-      <w:r>
-        <w:rPr>
-          <w:b/>
-          <w:bCs/>
-        </w:rPr>
-        <w:t>package.json</w:t>
-      </w:r>
-      <w:proofErr w:type="spellEnd"/>
-      <w:proofErr w:type="gramEnd"/>
-      <w:r>
-        <w:rPr>
-          <w:b/>
-          <w:bCs/>
-        </w:rPr>
-        <w:t xml:space="preserve"> for running drizzle</w:t>
-      </w:r>
-    </w:p>
-    <w:p>
-      <w:pPr>
-        <w:spacing w:line="240" w:lineRule="auto"/>
-        <w:rPr>
-          <w:b/>
-          <w:bCs/>
-        </w:rPr>
-      </w:pPr>
-      <w:proofErr w:type="spellStart"/>
-      <w:r>
-        <w:rPr>
-          <w:b/>
-          <w:bCs/>
-        </w:rPr>
-        <w:t>Npm</w:t>
-      </w:r>
-      <w:proofErr w:type="spellEnd"/>
-      <w:r>
-        <w:rPr>
-          <w:b/>
-          <w:bCs/>
-        </w:rPr>
-        <w:t xml:space="preserve"> I </w:t>
-      </w:r>
-      <w:proofErr w:type="spellStart"/>
-      <w:r>
-        <w:rPr>
-          <w:b/>
-          <w:bCs/>
-        </w:rPr>
-        <w:t>dotenv</w:t>
-      </w:r>
-      <w:proofErr w:type="spellEnd"/>
-      <w:r>
-        <w:rPr>
-          <w:b/>
-          <w:bCs/>
-        </w:rPr>
-        <w:t xml:space="preserve"> to </w:t>
+      <w:r>
+        <w:rPr>
+          <w:b/>
+          <w:bCs/>
+        </w:rPr>
+        <w:t>Postgre SQL</w:t>
+      </w:r>
+    </w:p>
+    <w:p>
+      <w:pPr>
+        <w:spacing w:line="240" w:lineRule="auto"/>
+        <w:rPr>
+          <w:b/>
+          <w:bCs/>
+        </w:rPr>
+      </w:pPr>
+      <w:r>
+        <w:rPr>
+          <w:b/>
+          <w:bCs/>
+        </w:rPr>
+        <w:t>Npx execution in package.json for running drizzle</w:t>
+      </w:r>
+    </w:p>
+    <w:p>
+      <w:pPr>
+        <w:spacing w:line="240" w:lineRule="auto"/>
+        <w:rPr>
+          <w:b/>
+          <w:bCs/>
+        </w:rPr>
+      </w:pPr>
+      <w:r>
+        <w:rPr>
+          <w:b/>
+          <w:bCs/>
+        </w:rPr>
+        <w:t xml:space="preserve">Npm I dotenv to </w:t>
       </w:r>
       <w:r>
         <w:rPr>
@@ -338,6 +218,139 @@
           <w:bCs/>
         </w:rPr>
         <w:t xml:space="preserve"> at run time</w:t>
+      </w:r>
+    </w:p>
+    <w:p>
+      <w:pPr>
+        <w:spacing w:line="240" w:lineRule="auto"/>
+        <w:jc w:val="both"/>
+        <w:rPr>
+          <w:b/>
+          <w:bCs/>
+        </w:rPr>
+      </w:pPr>
+      <w:r>
+        <w:rPr>
+          <w:b/>
+          <w:bCs/>
+        </w:rPr>
+        <w:t>Npx shadcn-ui@latest add sonner</w:t>
+      </w:r>
+    </w:p>
+    <w:p>
+      <w:pPr>
+        <w:spacing w:line="240" w:lineRule="auto"/>
+        <w:jc w:val="both"/>
+        <w:rPr>
+          <w:b/>
+          <w:bCs/>
+        </w:rPr>
+      </w:pPr>
+      <w:r>
+        <w:rPr>
+          <w:b/>
+          <w:bCs/>
+        </w:rPr>
+        <w:t xml:space="preserve">Npx shadcn-ui@latest add </w:t>
+      </w:r>
+      <w:r>
+        <w:rPr>
+          <w:b/>
+          <w:bCs/>
+        </w:rPr>
+        <w:t>sheet</w:t>
+      </w:r>
+    </w:p>
+    <w:p>
+      <w:pPr>
+        <w:spacing w:line="240" w:lineRule="auto"/>
+        <w:jc w:val="both"/>
+        <w:rPr>
+          <w:b/>
+          <w:bCs/>
+        </w:rPr>
+      </w:pPr>
+      <w:r>
+        <w:rPr>
+          <w:b/>
+          <w:bCs/>
+        </w:rPr>
+        <w:t>Npx shadcn-ui@latest add button</w:t>
+      </w:r>
+    </w:p>
+    <w:p>
+      <w:pPr>
+        <w:spacing w:line="240" w:lineRule="auto"/>
+        <w:jc w:val="both"/>
+        <w:rPr>
+          <w:b/>
+          <w:bCs/>
+        </w:rPr>
+      </w:pPr>
+    </w:p>
+    <w:p>
+      <w:pPr>
+        <w:spacing w:line="240" w:lineRule="auto"/>
+        <w:jc w:val="both"/>
+        <w:rPr>
+          <w:b/>
+          <w:bCs/>
+        </w:rPr>
+      </w:pPr>
+      <w:r>
+        <w:rPr>
+          <w:b/>
+          <w:bCs/>
+        </w:rPr>
+        <w:t>Npm I -D tsx  *for running type script in node environment</w:t>
+      </w:r>
+    </w:p>
+    <w:p>
+      <w:pPr>
+        <w:spacing w:line="240" w:lineRule="auto"/>
+        <w:jc w:val="both"/>
+        <w:rPr>
+          <w:b/>
+          <w:bCs/>
+        </w:rPr>
+      </w:pPr>
+      <w:r>
+        <w:rPr>
+          <w:b/>
+          <w:bCs/>
+        </w:rPr>
+        <w:t>Seeding has done in package.js (adding initial data and setup for application in development environment )</w:t>
+      </w:r>
+    </w:p>
+    <w:p>
+      <w:pPr>
+        <w:spacing w:line="240" w:lineRule="auto"/>
+        <w:jc w:val="both"/>
+        <w:rPr>
+          <w:b/>
+          <w:bCs/>
+        </w:rPr>
+      </w:pPr>
+      <w:r>
+        <w:rPr>
+          <w:b/>
+          <w:bCs/>
+        </w:rPr>
+        <w:t>Npm run db:seed “to r</w:t>
+      </w:r>
+      <w:r>
+        <w:rPr>
+          <w:b/>
+          <w:bCs/>
+        </w:rPr>
+        <w:t>un seed.ts”</w:t>
+      </w:r>
+      <w:r>
+        <w:rPr>
+          <w:b/>
+          <w:bCs/>
+        </w:rPr>
+        <w:t xml:space="preserve"> </w:t>
       </w:r>
     </w:p>
     <w:p/>

</xml_diff>

<commit_message>
added play full front end complete lessons and move to next lesson
</commit_message>
<xml_diff>
--- a/Fluently_Documentation/Packages.docx
+++ b/Fluently_Documentation/Packages.docx
@@ -47,72 +47,131 @@
           <w:b/>
           <w:bCs/>
         </w:rPr>
-        <w:t>React-router-dom</w:t>
-      </w:r>
-    </w:p>
-    <w:p>
-      <w:pPr>
-        <w:spacing w:line="240" w:lineRule="auto"/>
-        <w:rPr>
-          <w:b/>
-          <w:bCs/>
-        </w:rPr>
-      </w:pPr>
-      <w:r>
-        <w:rPr>
-          <w:b/>
-          <w:bCs/>
-        </w:rPr>
-        <w:t>Clerk v4 for nextjs 14</w:t>
-      </w:r>
-    </w:p>
-    <w:p>
-      <w:pPr>
-        <w:spacing w:line="240" w:lineRule="auto"/>
-        <w:rPr>
-          <w:b/>
-          <w:bCs/>
-        </w:rPr>
-      </w:pPr>
-      <w:r>
-        <w:rPr>
-          <w:b/>
-          <w:bCs/>
-        </w:rPr>
-        <w:t>Swr v 1.3.0 for nextjs14 compatibility</w:t>
-      </w:r>
-    </w:p>
-    <w:p>
-      <w:pPr>
-        <w:spacing w:line="240" w:lineRule="auto"/>
-        <w:rPr>
-          <w:b/>
-          <w:bCs/>
-        </w:rPr>
-      </w:pPr>
-      <w:r>
-        <w:rPr>
-          <w:b/>
-          <w:bCs/>
-        </w:rPr>
-        <w:t>Drizzle-orm kit</w:t>
-      </w:r>
-    </w:p>
-    <w:p>
-      <w:pPr>
-        <w:spacing w:line="240" w:lineRule="auto"/>
-        <w:rPr>
-          <w:b/>
-          <w:bCs/>
-        </w:rPr>
-      </w:pPr>
-      <w:r>
-        <w:rPr>
-          <w:b/>
-          <w:bCs/>
-        </w:rPr>
-        <w:t>Drizzle orm</w:t>
-      </w:r>
+        <w:t>React-router-</w:t>
+      </w:r>
+      <w:proofErr w:type="spellStart"/>
+      <w:r>
+        <w:rPr>
+          <w:b/>
+          <w:bCs/>
+        </w:rPr>
+        <w:t>dom</w:t>
+      </w:r>
+      <w:proofErr w:type="spellEnd"/>
+    </w:p>
+    <w:p>
+      <w:pPr>
+        <w:spacing w:line="240" w:lineRule="auto"/>
+        <w:rPr>
+          <w:b/>
+          <w:bCs/>
+        </w:rPr>
+      </w:pPr>
+      <w:r>
+        <w:rPr>
+          <w:b/>
+          <w:bCs/>
+        </w:rPr>
+        <w:t xml:space="preserve">Clerk v4 for </w:t>
+      </w:r>
+      <w:proofErr w:type="spellStart"/>
+      <w:r>
+        <w:rPr>
+          <w:b/>
+          <w:bCs/>
+        </w:rPr>
+        <w:t>nextjs</w:t>
+      </w:r>
+      <w:proofErr w:type="spellEnd"/>
+      <w:r>
+        <w:rPr>
+          <w:b/>
+          <w:bCs/>
+        </w:rPr>
+        <w:t xml:space="preserve"> 14</w:t>
+      </w:r>
+    </w:p>
+    <w:p>
+      <w:pPr>
+        <w:spacing w:line="240" w:lineRule="auto"/>
+        <w:rPr>
+          <w:b/>
+          <w:bCs/>
+        </w:rPr>
+      </w:pPr>
+      <w:proofErr w:type="spellStart"/>
+      <w:r>
+        <w:rPr>
+          <w:b/>
+          <w:bCs/>
+        </w:rPr>
+        <w:t>Swr</w:t>
+      </w:r>
+      <w:proofErr w:type="spellEnd"/>
+      <w:r>
+        <w:rPr>
+          <w:b/>
+          <w:bCs/>
+        </w:rPr>
+        <w:t xml:space="preserve"> v 1.3.0 for nextjs14 compatibility</w:t>
+      </w:r>
+    </w:p>
+    <w:p>
+      <w:pPr>
+        <w:spacing w:line="240" w:lineRule="auto"/>
+        <w:rPr>
+          <w:b/>
+          <w:bCs/>
+        </w:rPr>
+      </w:pPr>
+      <w:r>
+        <w:rPr>
+          <w:b/>
+          <w:bCs/>
+        </w:rPr>
+        <w:t>Drizzle-</w:t>
+      </w:r>
+      <w:proofErr w:type="spellStart"/>
+      <w:r>
+        <w:rPr>
+          <w:b/>
+          <w:bCs/>
+        </w:rPr>
+        <w:t>orm</w:t>
+      </w:r>
+      <w:proofErr w:type="spellEnd"/>
+      <w:r>
+        <w:rPr>
+          <w:b/>
+          <w:bCs/>
+        </w:rPr>
+        <w:t xml:space="preserve"> kit</w:t>
+      </w:r>
+    </w:p>
+    <w:p>
+      <w:pPr>
+        <w:spacing w:line="240" w:lineRule="auto"/>
+        <w:rPr>
+          <w:b/>
+          <w:bCs/>
+        </w:rPr>
+      </w:pPr>
+      <w:r>
+        <w:rPr>
+          <w:b/>
+          <w:bCs/>
+        </w:rPr>
+        <w:t xml:space="preserve">Drizzle </w:t>
+      </w:r>
+      <w:proofErr w:type="spellStart"/>
+      <w:r>
+        <w:rPr>
+          <w:b/>
+          <w:bCs/>
+        </w:rPr>
+        <w:t>orm</w:t>
+      </w:r>
+      <w:proofErr w:type="spellEnd"/>
     </w:p>
     <w:p>
       <w:pPr>
@@ -166,44 +225,103 @@
           <w:bCs/>
         </w:rPr>
       </w:pPr>
-      <w:r>
-        <w:rPr>
-          <w:b/>
-          <w:bCs/>
-        </w:rPr>
-        <w:t>Postgre SQL</w:t>
-      </w:r>
-    </w:p>
-    <w:p>
-      <w:pPr>
-        <w:spacing w:line="240" w:lineRule="auto"/>
-        <w:rPr>
-          <w:b/>
-          <w:bCs/>
-        </w:rPr>
-      </w:pPr>
-      <w:r>
-        <w:rPr>
-          <w:b/>
-          <w:bCs/>
-        </w:rPr>
-        <w:t>Npx execution in package.json for running drizzle</w:t>
-      </w:r>
-    </w:p>
-    <w:p>
-      <w:pPr>
-        <w:spacing w:line="240" w:lineRule="auto"/>
-        <w:rPr>
-          <w:b/>
-          <w:bCs/>
-        </w:rPr>
-      </w:pPr>
-      <w:r>
-        <w:rPr>
-          <w:b/>
-          <w:bCs/>
-        </w:rPr>
-        <w:t xml:space="preserve">Npm I dotenv to </w:t>
+      <w:proofErr w:type="spellStart"/>
+      <w:r>
+        <w:rPr>
+          <w:b/>
+          <w:bCs/>
+        </w:rPr>
+        <w:t>Postgre</w:t>
+      </w:r>
+      <w:proofErr w:type="spellEnd"/>
+      <w:r>
+        <w:rPr>
+          <w:b/>
+          <w:bCs/>
+        </w:rPr>
+        <w:t xml:space="preserve"> SQL</w:t>
+      </w:r>
+    </w:p>
+    <w:p>
+      <w:pPr>
+        <w:spacing w:line="240" w:lineRule="auto"/>
+        <w:rPr>
+          <w:b/>
+          <w:bCs/>
+        </w:rPr>
+      </w:pPr>
+      <w:proofErr w:type="spellStart"/>
+      <w:r>
+        <w:rPr>
+          <w:b/>
+          <w:bCs/>
+        </w:rPr>
+        <w:t>Npx</w:t>
+      </w:r>
+      <w:proofErr w:type="spellEnd"/>
+      <w:r>
+        <w:rPr>
+          <w:b/>
+          <w:bCs/>
+        </w:rPr>
+        <w:t xml:space="preserve"> execution in </w:t>
+      </w:r>
+      <w:proofErr w:type="spellStart"/>
+      <w:r>
+        <w:rPr>
+          <w:b/>
+          <w:bCs/>
+        </w:rPr>
+        <w:t>package.json</w:t>
+      </w:r>
+      <w:proofErr w:type="spellEnd"/>
+      <w:r>
+        <w:rPr>
+          <w:b/>
+          <w:bCs/>
+        </w:rPr>
+        <w:t xml:space="preserve"> for running drizzle</w:t>
+      </w:r>
+    </w:p>
+    <w:p>
+      <w:pPr>
+        <w:spacing w:line="240" w:lineRule="auto"/>
+        <w:rPr>
+          <w:b/>
+          <w:bCs/>
+        </w:rPr>
+      </w:pPr>
+      <w:proofErr w:type="spellStart"/>
+      <w:r>
+        <w:rPr>
+          <w:b/>
+          <w:bCs/>
+        </w:rPr>
+        <w:t>Npm</w:t>
+      </w:r>
+      <w:proofErr w:type="spellEnd"/>
+      <w:r>
+        <w:rPr>
+          <w:b/>
+          <w:bCs/>
+        </w:rPr>
+        <w:t xml:space="preserve"> I </w:t>
+      </w:r>
+      <w:proofErr w:type="spellStart"/>
+      <w:r>
+        <w:rPr>
+          <w:b/>
+          <w:bCs/>
+        </w:rPr>
+        <w:t>dotenv</w:t>
+      </w:r>
+      <w:proofErr w:type="spellEnd"/>
+      <w:r>
+        <w:rPr>
+          <w:b/>
+          <w:bCs/>
+        </w:rPr>
+        <w:t xml:space="preserve"> to </w:t>
       </w:r>
       <w:r>
         <w:rPr>
@@ -229,13 +347,47 @@
           <w:bCs/>
         </w:rPr>
       </w:pPr>
-      <w:r>
-        <w:rPr>
-          <w:b/>
-          <w:bCs/>
-        </w:rPr>
-        <w:t>Npx shadcn-ui@latest add sonner</w:t>
-      </w:r>
+      <w:proofErr w:type="spellStart"/>
+      <w:r>
+        <w:rPr>
+          <w:b/>
+          <w:bCs/>
+        </w:rPr>
+        <w:t>Npx</w:t>
+      </w:r>
+      <w:proofErr w:type="spellEnd"/>
+      <w:r>
+        <w:rPr>
+          <w:b/>
+          <w:bCs/>
+        </w:rPr>
+        <w:t xml:space="preserve"> </w:t>
+      </w:r>
+      <w:proofErr w:type="spellStart"/>
+      <w:r>
+        <w:rPr>
+          <w:b/>
+          <w:bCs/>
+        </w:rPr>
+        <w:t>shadcn-ui@latest</w:t>
+      </w:r>
+      <w:proofErr w:type="spellEnd"/>
+      <w:r>
+        <w:rPr>
+          <w:b/>
+          <w:bCs/>
+        </w:rPr>
+        <w:t xml:space="preserve"> add </w:t>
+      </w:r>
+      <w:proofErr w:type="spellStart"/>
+      <w:r>
+        <w:rPr>
+          <w:b/>
+          <w:bCs/>
+        </w:rPr>
+        <w:t>sonner</w:t>
+      </w:r>
+      <w:proofErr w:type="spellEnd"/>
     </w:p>
     <w:p>
       <w:pPr>
@@ -246,12 +398,37 @@
           <w:bCs/>
         </w:rPr>
       </w:pPr>
-      <w:r>
-        <w:rPr>
-          <w:b/>
-          <w:bCs/>
-        </w:rPr>
-        <w:t xml:space="preserve">Npx shadcn-ui@latest add </w:t>
+      <w:proofErr w:type="spellStart"/>
+      <w:r>
+        <w:rPr>
+          <w:b/>
+          <w:bCs/>
+        </w:rPr>
+        <w:t>Npx</w:t>
+      </w:r>
+      <w:proofErr w:type="spellEnd"/>
+      <w:r>
+        <w:rPr>
+          <w:b/>
+          <w:bCs/>
+        </w:rPr>
+        <w:t xml:space="preserve"> </w:t>
+      </w:r>
+      <w:proofErr w:type="spellStart"/>
+      <w:r>
+        <w:rPr>
+          <w:b/>
+          <w:bCs/>
+        </w:rPr>
+        <w:t>shadcn-ui@latest</w:t>
+      </w:r>
+      <w:proofErr w:type="spellEnd"/>
+      <w:r>
+        <w:rPr>
+          <w:b/>
+          <w:bCs/>
+        </w:rPr>
+        <w:t xml:space="preserve"> add </w:t>
       </w:r>
       <w:r>
         <w:rPr>
@@ -270,12 +447,37 @@
           <w:bCs/>
         </w:rPr>
       </w:pPr>
-      <w:r>
-        <w:rPr>
-          <w:b/>
-          <w:bCs/>
-        </w:rPr>
-        <w:t>Npx shadcn-ui@latest add button</w:t>
+      <w:proofErr w:type="spellStart"/>
+      <w:r>
+        <w:rPr>
+          <w:b/>
+          <w:bCs/>
+        </w:rPr>
+        <w:t>Npx</w:t>
+      </w:r>
+      <w:proofErr w:type="spellEnd"/>
+      <w:r>
+        <w:rPr>
+          <w:b/>
+          <w:bCs/>
+        </w:rPr>
+        <w:t xml:space="preserve"> </w:t>
+      </w:r>
+      <w:proofErr w:type="spellStart"/>
+      <w:r>
+        <w:rPr>
+          <w:b/>
+          <w:bCs/>
+        </w:rPr>
+        <w:t>shadcn-ui@latest</w:t>
+      </w:r>
+      <w:proofErr w:type="spellEnd"/>
+      <w:r>
+        <w:rPr>
+          <w:b/>
+          <w:bCs/>
+        </w:rPr>
+        <w:t xml:space="preserve"> add button</w:t>
       </w:r>
     </w:p>
     <w:p>
@@ -297,12 +499,37 @@
           <w:bCs/>
         </w:rPr>
       </w:pPr>
-      <w:r>
-        <w:rPr>
-          <w:b/>
-          <w:bCs/>
-        </w:rPr>
-        <w:t>Npm I -D tsx  *for running type script in node environment</w:t>
+      <w:proofErr w:type="spellStart"/>
+      <w:r>
+        <w:rPr>
+          <w:b/>
+          <w:bCs/>
+        </w:rPr>
+        <w:t>Npm</w:t>
+      </w:r>
+      <w:proofErr w:type="spellEnd"/>
+      <w:r>
+        <w:rPr>
+          <w:b/>
+          <w:bCs/>
+        </w:rPr>
+        <w:t xml:space="preserve"> I -D </w:t>
+      </w:r>
+      <w:proofErr w:type="spellStart"/>
+      <w:r>
+        <w:rPr>
+          <w:b/>
+          <w:bCs/>
+        </w:rPr>
+        <w:t>tsx</w:t>
+      </w:r>
+      <w:proofErr w:type="spellEnd"/>
+      <w:r>
+        <w:rPr>
+          <w:b/>
+          <w:bCs/>
+        </w:rPr>
+        <w:t xml:space="preserve">  *for running type script in node environment</w:t>
       </w:r>
     </w:p>
     <w:p>
@@ -331,19 +558,60 @@
           <w:bCs/>
         </w:rPr>
       </w:pPr>
-      <w:r>
-        <w:rPr>
-          <w:b/>
-          <w:bCs/>
-        </w:rPr>
-        <w:t>Npm run db:seed “to r</w:t>
-      </w:r>
-      <w:r>
-        <w:rPr>
-          <w:b/>
-          <w:bCs/>
-        </w:rPr>
-        <w:t>un seed.ts”</w:t>
+      <w:proofErr w:type="spellStart"/>
+      <w:r>
+        <w:rPr>
+          <w:b/>
+          <w:bCs/>
+        </w:rPr>
+        <w:t>Npm</w:t>
+      </w:r>
+      <w:proofErr w:type="spellEnd"/>
+      <w:r>
+        <w:rPr>
+          <w:b/>
+          <w:bCs/>
+        </w:rPr>
+        <w:t xml:space="preserve"> run </w:t>
+      </w:r>
+      <w:proofErr w:type="spellStart"/>
+      <w:r>
+        <w:rPr>
+          <w:b/>
+          <w:bCs/>
+        </w:rPr>
+        <w:t>db:seed</w:t>
+      </w:r>
+      <w:proofErr w:type="spellEnd"/>
+      <w:r>
+        <w:rPr>
+          <w:b/>
+          <w:bCs/>
+        </w:rPr>
+        <w:t xml:space="preserve"> “to r</w:t>
+      </w:r>
+      <w:r>
+        <w:rPr>
+          <w:b/>
+          <w:bCs/>
+        </w:rPr>
+        <w:t xml:space="preserve">un </w:t>
+      </w:r>
+      <w:proofErr w:type="spellStart"/>
+      <w:r>
+        <w:rPr>
+          <w:b/>
+          <w:bCs/>
+        </w:rPr>
+        <w:t>seed.ts</w:t>
+      </w:r>
+      <w:proofErr w:type="spellEnd"/>
+      <w:r>
+        <w:rPr>
+          <w:b/>
+          <w:bCs/>
+        </w:rPr>
+        <w:t>”</w:t>
       </w:r>
       <w:r>
         <w:rPr>
@@ -353,8 +621,164 @@
         <w:t xml:space="preserve"> </w:t>
       </w:r>
     </w:p>
+    <w:p>
+      <w:pPr>
+        <w:spacing w:line="240" w:lineRule="auto"/>
+        <w:jc w:val="both"/>
+        <w:rPr>
+          <w:b/>
+          <w:bCs/>
+        </w:rPr>
+      </w:pPr>
+    </w:p>
+    <w:p>
+      <w:pPr>
+        <w:spacing w:line="240" w:lineRule="auto"/>
+        <w:jc w:val="both"/>
+        <w:rPr>
+          <w:b/>
+          <w:bCs/>
+        </w:rPr>
+      </w:pPr>
+      <w:r>
+        <w:rPr>
+          <w:b/>
+          <w:bCs/>
+        </w:rPr>
+        <w:t>Progress animations</w:t>
+      </w:r>
+      <w:r>
+        <w:rPr>
+          <w:b/>
+          <w:bCs/>
+        </w:rPr>
+        <w:t xml:space="preserve"> </w:t>
+      </w:r>
+    </w:p>
+    <w:p>
+      <w:pPr>
+        <w:spacing w:line="240" w:lineRule="auto"/>
+        <w:jc w:val="both"/>
+        <w:rPr>
+          <w:b/>
+          <w:bCs/>
+        </w:rPr>
+      </w:pPr>
+      <w:proofErr w:type="spellStart"/>
+      <w:r>
+        <w:rPr>
+          <w:b/>
+          <w:bCs/>
+        </w:rPr>
+        <w:t>Npx</w:t>
+      </w:r>
+      <w:proofErr w:type="spellEnd"/>
+      <w:r>
+        <w:rPr>
+          <w:b/>
+          <w:bCs/>
+        </w:rPr>
+        <w:t xml:space="preserve"> </w:t>
+      </w:r>
+      <w:proofErr w:type="spellStart"/>
+      <w:r>
+        <w:rPr>
+          <w:b/>
+          <w:bCs/>
+        </w:rPr>
+        <w:t>shacn-ui@latest</w:t>
+      </w:r>
+      <w:proofErr w:type="spellEnd"/>
+      <w:r>
+        <w:rPr>
+          <w:b/>
+          <w:bCs/>
+        </w:rPr>
+        <w:t xml:space="preserve"> add progress</w:t>
+      </w:r>
+    </w:p>
     <w:p/>
-    <w:p/>
+    <w:p>
+      <w:pPr>
+        <w:spacing w:line="240" w:lineRule="auto"/>
+        <w:jc w:val="both"/>
+        <w:rPr>
+          <w:b/>
+          <w:bCs/>
+        </w:rPr>
+      </w:pPr>
+      <w:proofErr w:type="spellStart"/>
+      <w:r>
+        <w:rPr>
+          <w:b/>
+          <w:bCs/>
+        </w:rPr>
+        <w:t>Npx</w:t>
+      </w:r>
+      <w:proofErr w:type="spellEnd"/>
+      <w:r>
+        <w:rPr>
+          <w:b/>
+          <w:bCs/>
+        </w:rPr>
+        <w:t xml:space="preserve"> </w:t>
+      </w:r>
+      <w:proofErr w:type="spellStart"/>
+      <w:r>
+        <w:rPr>
+          <w:b/>
+          <w:bCs/>
+        </w:rPr>
+        <w:t>shacn-ui@latest</w:t>
+      </w:r>
+      <w:proofErr w:type="spellEnd"/>
+      <w:r>
+        <w:rPr>
+          <w:b/>
+          <w:bCs/>
+        </w:rPr>
+        <w:t xml:space="preserve"> add dialog</w:t>
+      </w:r>
+    </w:p>
+    <w:p>
+      <w:proofErr w:type="spellStart"/>
+      <w:r>
+        <w:t>Npm</w:t>
+      </w:r>
+      <w:proofErr w:type="spellEnd"/>
+      <w:r>
+        <w:t xml:space="preserve"> install </w:t>
+      </w:r>
+      <w:proofErr w:type="spellStart"/>
+      <w:r>
+        <w:t>zostand</w:t>
+      </w:r>
+      <w:proofErr w:type="spellEnd"/>
+    </w:p>
+    <w:p>
+      <w:pPr>
+        <w:rPr>
+          <w:lang w:val="en-IN"/>
+        </w:rPr>
+      </w:pPr>
+      <w:proofErr w:type="spellStart"/>
+      <w:r>
+        <w:t>Npm</w:t>
+      </w:r>
+      <w:proofErr w:type="spellEnd"/>
+      <w:r>
+        <w:t xml:space="preserve"> I react-use</w:t>
+      </w:r>
+      <w:r>
+        <w:t xml:space="preserve"> </w:t>
+      </w:r>
+      <w:r>
+        <w:t xml:space="preserve"> </w:t>
+      </w:r>
+      <w:r>
+        <w:t xml:space="preserve"> </w:t>
+      </w:r>
+    </w:p>
     <w:sectPr>
       <w:pgSz w:w="11910" w:h="16840"/>
       <w:pgMar w:top="1360" w:right="1320" w:bottom="1260" w:left="1320" w:header="720" w:footer="1077" w:gutter="0"/>

</xml_diff>